<commit_message>
feat: added export context
</commit_message>
<xml_diff>
--- a/server/templates/selection_request/invest.docx
+++ b/server/templates/selection_request/invest.docx
@@ -1,6 +1,6 @@
 
 <file path=word/document.xml><?xml version="1.0" encoding="utf-8"?>
-<w:document xmlns:wpc="http://schemas.microsoft.com/office/word/2010/wordprocessingCanvas" xmlns:cx="http://schemas.microsoft.com/office/drawing/2014/chartex" xmlns:cx1="http://schemas.microsoft.com/office/drawing/2015/9/8/chartex" xmlns:cx2="http://schemas.microsoft.com/office/drawing/2015/10/21/chartex" xmlns:cx3="http://schemas.microsoft.com/office/drawing/2016/5/9/chartex" xmlns:cx4="http://schemas.microsoft.com/office/drawing/2016/5/10/chartex" xmlns:cx5="http://schemas.microsoft.com/office/drawing/2016/5/11/chartex" xmlns:cx6="http://schemas.microsoft.com/office/drawing/2016/5/12/chartex" xmlns:cx7="http://schemas.microsoft.com/office/drawing/2016/5/13/chartex" xmlns:cx8="http://schemas.microsoft.com/office/drawing/2016/5/14/chartex" xmlns:mc="http://schemas.openxmlformats.org/markup-compatibility/2006" xmlns:aink="http://schemas.microsoft.com/office/drawing/2016/ink" xmlns:am3d="http://schemas.microsoft.com/office/drawing/2017/model3d" xmlns:o="urn:schemas-microsoft-com:office:office" xmlns:oel="http://schemas.microsoft.com/office/2019/extlst" xmlns:r="http://schemas.openxmlformats.org/officeDocument/2006/relationships" xmlns:m="http://schemas.openxmlformats.org/officeDocument/2006/math" xmlns:v="urn:schemas-microsoft-com:vml" xmlns:wp14="http://schemas.microsoft.com/office/word/2010/wordprocessingDrawing" xmlns:wp="http://schemas.openxmlformats.org/drawingml/2006/wordprocessingDrawing" xmlns:w10="urn:schemas-microsoft-com:office:word" xmlns:w="http://schemas.openxmlformats.org/wordprocessingml/2006/main" xmlns:w14="http://schemas.microsoft.com/office/word/2010/wordml" xmlns:w15="http://schemas.microsoft.com/office/word/2012/wordml" xmlns:w16cex="http://schemas.microsoft.com/office/word/2018/wordml/cex" xmlns:w16cid="http://schemas.microsoft.com/office/word/2016/wordml/cid" xmlns:w16="http://schemas.microsoft.com/office/word/2018/wordml" xmlns:w16du="http://schemas.microsoft.com/office/word/2023/wordml/word16du" xmlns:w16sdtdh="http://schemas.microsoft.com/office/word/2020/wordml/sdtdatahash" xmlns:w16se="http://schemas.microsoft.com/office/word/2015/wordml/symex" xmlns:wpg="http://schemas.microsoft.com/office/word/2010/wordprocessingGroup" xmlns:wpi="http://schemas.microsoft.com/office/word/2010/wordprocessingInk" xmlns:wne="http://schemas.microsoft.com/office/word/2006/wordml" xmlns:wps="http://schemas.microsoft.com/office/word/2010/wordprocessingShape" mc:Ignorable="w14 w15 w16se w16cid w16 w16cex w16sdtdh w16du wp14">
+<w:document xmlns:wpc="http://schemas.microsoft.com/office/word/2010/wordprocessingCanvas" xmlns:cx="http://schemas.microsoft.com/office/drawing/2014/chartex" xmlns:cx1="http://schemas.microsoft.com/office/drawing/2015/9/8/chartex" xmlns:cx2="http://schemas.microsoft.com/office/drawing/2015/10/21/chartex" xmlns:cx3="http://schemas.microsoft.com/office/drawing/2016/5/9/chartex" xmlns:cx4="http://schemas.microsoft.com/office/drawing/2016/5/10/chartex" xmlns:cx5="http://schemas.microsoft.com/office/drawing/2016/5/11/chartex" xmlns:cx6="http://schemas.microsoft.com/office/drawing/2016/5/12/chartex" xmlns:cx7="http://schemas.microsoft.com/office/drawing/2016/5/13/chartex" xmlns:cx8="http://schemas.microsoft.com/office/drawing/2016/5/14/chartex" xmlns:mc="http://schemas.openxmlformats.org/markup-compatibility/2006" xmlns:aink="http://schemas.microsoft.com/office/drawing/2016/ink" xmlns:am3d="http://schemas.microsoft.com/office/drawing/2017/model3d" xmlns:o="urn:schemas-microsoft-com:office:office" xmlns:oel="http://schemas.microsoft.com/office/2019/extlst" xmlns:r="http://schemas.openxmlformats.org/officeDocument/2006/relationships" xmlns:m="http://schemas.openxmlformats.org/officeDocument/2006/math" xmlns:v="urn:schemas-microsoft-com:vml" xmlns:wp14="http://schemas.microsoft.com/office/word/2010/wordprocessingDrawing" xmlns:wp="http://schemas.openxmlformats.org/drawingml/2006/wordprocessingDrawing" xmlns:w10="urn:schemas-microsoft-com:office:word" xmlns:w="http://schemas.openxmlformats.org/wordprocessingml/2006/main" xmlns:w14="http://schemas.microsoft.com/office/word/2010/wordml" xmlns:w15="http://schemas.microsoft.com/office/word/2012/wordml" xmlns:w16cex="http://schemas.microsoft.com/office/word/2018/wordml/cex" xmlns:w16cid="http://schemas.microsoft.com/office/word/2016/wordml/cid" xmlns:w16="http://schemas.microsoft.com/office/word/2018/wordml" xmlns:w16sdtdh="http://schemas.microsoft.com/office/word/2020/wordml/sdtdatahash" xmlns:w16se="http://schemas.microsoft.com/office/word/2015/wordml/symex" xmlns:wpg="http://schemas.microsoft.com/office/word/2010/wordprocessingGroup" xmlns:wpi="http://schemas.microsoft.com/office/word/2010/wordprocessingInk" xmlns:wne="http://schemas.microsoft.com/office/word/2006/wordml" xmlns:wps="http://schemas.microsoft.com/office/word/2010/wordprocessingShape" mc:Ignorable="w14 w15 w16se w16cid w16 w16cex w16sdtdh wp14">
   <w:background w:color="B91827"/>
   <w:body>
     <w:p>
@@ -9,7 +9,7 @@
           <w:noProof/>
         </w:rPr>
         <w:drawing>
-          <wp:anchor distT="0" distB="0" distL="114300" distR="114300" simplePos="0" relativeHeight="251674624" behindDoc="0" locked="0" layoutInCell="1" allowOverlap="1" wp14:anchorId="5CF42535" wp14:editId="45719945">
+          <wp:anchor distT="0" distB="0" distL="114300" distR="114300" simplePos="0" relativeHeight="251674624" behindDoc="0" locked="0" layoutInCell="1" allowOverlap="1" wp14:anchorId="5CF42535" wp14:editId="27013818">
             <wp:simplePos x="2516429" y="0"/>
             <wp:positionH relativeFrom="margin">
               <wp:align>left</wp:align>
@@ -125,7 +125,6 @@
                                 <w:color w:val="C00000"/>
                                 <w:sz w:val="24"/>
                                 <w:szCs w:val="24"/>
-                                <w:lang w:val="en-US"/>
                               </w:rPr>
                             </w:pPr>
                             <w:r>
@@ -173,7 +172,7 @@
                                 <w:sz w:val="24"/>
                                 <w:szCs w:val="24"/>
                               </w:rPr>
-                              <w:t>инвестиционному</w:t>
+                              <w:t>подбору</w:t>
                             </w:r>
                             <w:r>
                               <w:rPr>
@@ -192,8 +191,81 @@
                                 <w:sz w:val="24"/>
                                 <w:szCs w:val="24"/>
                               </w:rPr>
-                              <w:t>объекту</w:t>
-                            </w:r>
+                              <w:t>объект</w:t>
+                            </w:r>
+                            <w:r>
+                              <w:rPr>
+                                <w:rFonts w:ascii="Roboto Medium" w:hAnsi="Roboto Medium" w:cs="Calibri"/>
+                                <w:color w:val="C00000"/>
+                                <w:sz w:val="24"/>
+                                <w:szCs w:val="24"/>
+                              </w:rPr>
+                              <w:t>ов</w:t>
+                            </w:r>
+                          </w:p>
+                          <w:p>
+                            <w:pPr>
+                              <w:spacing w:line="240" w:lineRule="auto"/>
+                              <w:ind w:firstLine="709"/>
+                              <w:jc w:val="both"/>
+                              <w:rPr>
+                                <w:rFonts w:ascii="Roboto" w:hAnsi="Roboto"/>
+                                <w:b/>
+                                <w:bCs/>
+                              </w:rPr>
+                            </w:pPr>
+                            <w:r>
+                              <w:rPr>
+                                <w:rFonts w:ascii="Roboto" w:hAnsi="Roboto"/>
+                                <w:b/>
+                                <w:bCs/>
+                              </w:rPr>
+                              <w:t>Общая информация по подбору</w:t>
+                            </w:r>
+                          </w:p>
+                          <w:p>
+                            <w:pPr>
+                              <w:spacing w:line="240" w:lineRule="auto"/>
+                              <w:ind w:firstLine="709"/>
+                              <w:jc w:val="both"/>
+                              <w:rPr>
+                                <w:rFonts w:ascii="Roboto" w:hAnsi="Roboto"/>
+                              </w:rPr>
+                            </w:pPr>
+                            <w:proofErr w:type="gramStart"/>
+                            <w:r>
+                              <w:rPr>
+                                <w:rFonts w:ascii="Roboto" w:hAnsi="Roboto"/>
+                              </w:rPr>
+                              <w:t xml:space="preserve">{{ </w:t>
+                            </w:r>
+                            <w:r>
+                              <w:rPr>
+                                <w:rFonts w:ascii="Roboto" w:hAnsi="Roboto"/>
+                                <w:lang w:val="en-US"/>
+                              </w:rPr>
+                              <w:t>summary</w:t>
+                            </w:r>
+                            <w:proofErr w:type="gramEnd"/>
+                            <w:r>
+                              <w:rPr>
+                                <w:rFonts w:ascii="Roboto" w:hAnsi="Roboto"/>
+                              </w:rPr>
+                              <w:t xml:space="preserve"> }}</w:t>
+                            </w:r>
+                          </w:p>
+                          <w:p>
+                            <w:pPr>
+                              <w:spacing w:line="240" w:lineRule="auto"/>
+                              <w:ind w:firstLine="709"/>
+                              <w:jc w:val="center"/>
+                              <w:rPr>
+                                <w:rFonts w:ascii="Roboto Medium" w:hAnsi="Roboto Medium" w:cs="Calibri"/>
+                                <w:color w:val="C00000"/>
+                                <w:sz w:val="24"/>
+                                <w:szCs w:val="24"/>
+                              </w:rPr>
+                            </w:pPr>
                           </w:p>
                           <w:p>
                             <w:pPr>
@@ -650,213 +722,11 @@
                           <w:p>
                             <w:pPr>
                               <w:spacing w:line="240" w:lineRule="auto"/>
-                              <w:ind w:firstLine="709"/>
                               <w:jc w:val="both"/>
                               <w:rPr>
                                 <w:rFonts w:ascii="Roboto" w:hAnsi="Roboto"/>
                               </w:rPr>
                             </w:pPr>
-                          </w:p>
-                          <w:p>
-                            <w:pPr>
-                              <w:spacing w:line="240" w:lineRule="auto"/>
-                              <w:ind w:firstLine="709"/>
-                              <w:jc w:val="both"/>
-                              <w:rPr>
-                                <w:rFonts w:ascii="Roboto" w:hAnsi="Roboto"/>
-                                <w:lang w:val="en-US"/>
-                              </w:rPr>
-                            </w:pPr>
-                          </w:p>
-                          <w:p>
-                            <w:pPr>
-                              <w:spacing w:line="240" w:lineRule="auto"/>
-                              <w:ind w:firstLine="709"/>
-                              <w:jc w:val="both"/>
-                              <w:rPr>
-                                <w:rFonts w:ascii="Roboto" w:hAnsi="Roboto"/>
-                                <w:lang w:val="en-US"/>
-                              </w:rPr>
-                            </w:pPr>
-                            <w:proofErr w:type="gramStart"/>
-                            <w:r>
-                              <w:rPr>
-                                <w:rFonts w:ascii="Roboto" w:hAnsi="Roboto"/>
-                                <w:lang w:val="en-US"/>
-                              </w:rPr>
-                              <w:t xml:space="preserve">{{ </w:t>
-                            </w:r>
-                            <w:proofErr w:type="spellStart"/>
-                            <w:r>
-                              <w:rPr>
-                                <w:rFonts w:ascii="Roboto" w:hAnsi="Roboto"/>
-                                <w:lang w:val="en-US"/>
-                              </w:rPr>
-                              <w:t>extra</w:t>
-                            </w:r>
-                            <w:proofErr w:type="gramEnd"/>
-                            <w:r>
-                              <w:rPr>
-                                <w:rFonts w:ascii="Roboto" w:hAnsi="Roboto"/>
-                                <w:lang w:val="en-US"/>
-                              </w:rPr>
-                              <w:t>_data</w:t>
-                            </w:r>
-                            <w:proofErr w:type="spellEnd"/>
-                            <w:r>
-                              <w:rPr>
-                                <w:rFonts w:ascii="Roboto" w:hAnsi="Roboto"/>
-                                <w:lang w:val="en-US"/>
-                              </w:rPr>
-                              <w:t xml:space="preserve"> }}</w:t>
-                            </w:r>
-                          </w:p>
-                          <w:p>
-                            <w:pPr>
-                              <w:spacing w:line="240" w:lineRule="auto"/>
-                              <w:ind w:firstLine="709"/>
-                              <w:jc w:val="both"/>
-                              <w:rPr>
-                                <w:rFonts w:ascii="Roboto" w:hAnsi="Roboto"/>
-                                <w:lang w:val="en-US"/>
-                              </w:rPr>
-                            </w:pPr>
-                          </w:p>
-                          <w:p>
-                            <w:pPr>
-                              <w:spacing w:line="240" w:lineRule="auto"/>
-                              <w:ind w:firstLine="709"/>
-                              <w:jc w:val="both"/>
-                              <w:rPr>
-                                <w:rFonts w:ascii="Roboto" w:hAnsi="Roboto"/>
-                                <w:b/>
-                                <w:bCs/>
-                              </w:rPr>
-                            </w:pPr>
-                            <w:r>
-                              <w:rPr>
-                                <w:rFonts w:ascii="Roboto" w:hAnsi="Roboto"/>
-                                <w:b/>
-                                <w:bCs/>
-                              </w:rPr>
-                              <w:t xml:space="preserve">Меры поддержки: </w:t>
-                            </w:r>
-                          </w:p>
-                          <w:p>
-                            <w:pPr>
-                              <w:spacing w:line="240" w:lineRule="auto"/>
-                              <w:ind w:firstLine="709"/>
-                              <w:jc w:val="both"/>
-                              <w:rPr>
-                                <w:rFonts w:ascii="Roboto" w:hAnsi="Roboto"/>
-                              </w:rPr>
-                            </w:pPr>
-                            <w:proofErr w:type="gramStart"/>
-                            <w:r>
-                              <w:rPr>
-                                <w:rFonts w:ascii="Roboto" w:hAnsi="Roboto"/>
-                                <w:lang w:val="en-US"/>
-                              </w:rPr>
-                              <w:t>{{ support</w:t>
-                            </w:r>
-                            <w:proofErr w:type="gramEnd"/>
-                            <w:r>
-                              <w:rPr>
-                                <w:rFonts w:ascii="Roboto" w:hAnsi="Roboto"/>
-                                <w:lang w:val="en-US"/>
-                              </w:rPr>
-                              <w:t xml:space="preserve"> }}</w:t>
-                            </w:r>
-                          </w:p>
-                          <w:p>
-                            <w:pPr>
-                              <w:spacing w:line="240" w:lineRule="auto"/>
-                              <w:ind w:firstLine="709"/>
-                              <w:jc w:val="both"/>
-                              <w:rPr>
-                                <w:rFonts w:ascii="Roboto" w:hAnsi="Roboto"/>
-                              </w:rPr>
-                            </w:pPr>
-                          </w:p>
-                          <w:p>
-                            <w:pPr>
-                              <w:spacing w:line="240" w:lineRule="auto"/>
-                              <w:ind w:firstLine="709"/>
-                              <w:jc w:val="both"/>
-                              <w:rPr>
-                                <w:rFonts w:ascii="Roboto" w:hAnsi="Roboto"/>
-                                <w:b/>
-                                <w:bCs/>
-                              </w:rPr>
-                            </w:pPr>
-                            <w:r>
-                              <w:rPr>
-                                <w:rFonts w:ascii="Roboto" w:hAnsi="Roboto"/>
-                                <w:b/>
-                                <w:bCs/>
-                              </w:rPr>
-                              <w:t>Дополнительная</w:t>
-                            </w:r>
-                            <w:r>
-                              <w:rPr>
-                                <w:rFonts w:ascii="Roboto" w:hAnsi="Roboto"/>
-                                <w:b/>
-                                <w:bCs/>
-                                <w:lang w:val="en-US"/>
-                              </w:rPr>
-                              <w:t xml:space="preserve"> </w:t>
-                            </w:r>
-                            <w:r>
-                              <w:rPr>
-                                <w:rFonts w:ascii="Roboto" w:hAnsi="Roboto"/>
-                                <w:b/>
-                                <w:bCs/>
-                              </w:rPr>
-                              <w:t>информация:</w:t>
-                            </w:r>
-                          </w:p>
-                          <w:p>
-                            <w:pPr>
-                              <w:spacing w:line="240" w:lineRule="auto"/>
-                              <w:ind w:firstLine="709"/>
-                              <w:jc w:val="both"/>
-                              <w:rPr>
-                                <w:rFonts w:ascii="Roboto" w:hAnsi="Roboto"/>
-                                <w:lang w:val="en-US"/>
-                              </w:rPr>
-                            </w:pPr>
-                            <w:proofErr w:type="gramStart"/>
-                            <w:r>
-                              <w:rPr>
-                                <w:rFonts w:ascii="Roboto" w:hAnsi="Roboto"/>
-                                <w:lang w:val="en-US"/>
-                              </w:rPr>
-                              <w:t xml:space="preserve">{{ </w:t>
-                            </w:r>
-                            <w:proofErr w:type="spellStart"/>
-                            <w:r>
-                              <w:rPr>
-                                <w:rFonts w:ascii="Roboto" w:hAnsi="Roboto"/>
-                                <w:lang w:val="en-US"/>
-                              </w:rPr>
-                              <w:t>additional</w:t>
-                            </w:r>
-                            <w:proofErr w:type="gramEnd"/>
-                            <w:r>
-                              <w:rPr>
-                                <w:rFonts w:ascii="Roboto" w:hAnsi="Roboto"/>
-                                <w:lang w:val="en-US"/>
-                              </w:rPr>
-                              <w:t>_info</w:t>
-                            </w:r>
-                            <w:proofErr w:type="spellEnd"/>
-                            <w:r>
-                              <w:rPr>
-                                <w:rFonts w:ascii="Roboto" w:hAnsi="Roboto"/>
-                                <w:lang w:val="en-US"/>
-                              </w:rPr>
-                              <w:t xml:space="preserve"> }}</w:t>
-                            </w:r>
                           </w:p>
                           <w:p>
                             <w:pPr>
@@ -939,7 +809,7 @@
                 <v:stroke joinstyle="miter"/>
                 <v:path gradientshapeok="t" o:connecttype="rect"/>
               </v:shapetype>
-              <v:shape id="Надпись 5" o:spid="_x0000_s1026" type="#_x0000_t202" style="position:absolute;margin-left:56.15pt;margin-top:81.2pt;width:481.9pt;height:651.95pt;z-index:251661312;visibility:visible;mso-wrap-style:square;mso-width-percent:0;mso-height-percent:0;mso-wrap-distance-left:9pt;mso-wrap-distance-top:0;mso-wrap-distance-right:9pt;mso-wrap-distance-bottom:0;mso-position-horizontal:absolute;mso-position-horizontal-relative:page;mso-position-vertical:absolute;mso-position-vertical-relative:margin;mso-width-percent:0;mso-height-percent:0;mso-width-relative:margin;mso-height-relative:margin;v-text-anchor:top" o:gfxdata="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" fillcolor="white [3201]" strokeweight=".5pt">
+              <v:shape id="Надпись 5" o:spid="_x0000_s1026" type="#_x0000_t202" style="position:absolute;margin-left:56.15pt;margin-top:81.2pt;width:481.9pt;height:651.95pt;z-index:251661312;visibility:visible;mso-wrap-style:square;mso-width-percent:0;mso-height-percent:0;mso-wrap-distance-left:9pt;mso-wrap-distance-top:0;mso-wrap-distance-right:9pt;mso-wrap-distance-bottom:0;mso-position-horizontal:absolute;mso-position-horizontal-relative:page;mso-position-vertical:absolute;mso-position-vertical-relative:margin;mso-width-percent:0;mso-height-percent:0;mso-width-relative:margin;mso-height-relative:margin;v-text-anchor:top" o:gfxdata="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" fillcolor="white [3201]" strokeweight=".5pt">
                 <v:textbox>
                   <w:txbxContent>
                     <w:p>
@@ -952,7 +822,6 @@
                           <w:color w:val="C00000"/>
                           <w:sz w:val="24"/>
                           <w:szCs w:val="24"/>
-                          <w:lang w:val="en-US"/>
                         </w:rPr>
                       </w:pPr>
                       <w:r>
@@ -1000,7 +869,7 @@
                           <w:sz w:val="24"/>
                           <w:szCs w:val="24"/>
                         </w:rPr>
-                        <w:t>инвестиционному</w:t>
+                        <w:t>подбору</w:t>
                       </w:r>
                       <w:r>
                         <w:rPr>
@@ -1019,8 +888,81 @@
                           <w:sz w:val="24"/>
                           <w:szCs w:val="24"/>
                         </w:rPr>
-                        <w:t>объекту</w:t>
-                      </w:r>
+                        <w:t>объект</w:t>
+                      </w:r>
+                      <w:r>
+                        <w:rPr>
+                          <w:rFonts w:ascii="Roboto Medium" w:hAnsi="Roboto Medium" w:cs="Calibri"/>
+                          <w:color w:val="C00000"/>
+                          <w:sz w:val="24"/>
+                          <w:szCs w:val="24"/>
+                        </w:rPr>
+                        <w:t>ов</w:t>
+                      </w:r>
+                    </w:p>
+                    <w:p>
+                      <w:pPr>
+                        <w:spacing w:line="240" w:lineRule="auto"/>
+                        <w:ind w:firstLine="709"/>
+                        <w:jc w:val="both"/>
+                        <w:rPr>
+                          <w:rFonts w:ascii="Roboto" w:hAnsi="Roboto"/>
+                          <w:b/>
+                          <w:bCs/>
+                        </w:rPr>
+                      </w:pPr>
+                      <w:r>
+                        <w:rPr>
+                          <w:rFonts w:ascii="Roboto" w:hAnsi="Roboto"/>
+                          <w:b/>
+                          <w:bCs/>
+                        </w:rPr>
+                        <w:t>Общая информация по подбору</w:t>
+                      </w:r>
+                    </w:p>
+                    <w:p>
+                      <w:pPr>
+                        <w:spacing w:line="240" w:lineRule="auto"/>
+                        <w:ind w:firstLine="709"/>
+                        <w:jc w:val="both"/>
+                        <w:rPr>
+                          <w:rFonts w:ascii="Roboto" w:hAnsi="Roboto"/>
+                        </w:rPr>
+                      </w:pPr>
+                      <w:proofErr w:type="gramStart"/>
+                      <w:r>
+                        <w:rPr>
+                          <w:rFonts w:ascii="Roboto" w:hAnsi="Roboto"/>
+                        </w:rPr>
+                        <w:t xml:space="preserve">{{ </w:t>
+                      </w:r>
+                      <w:r>
+                        <w:rPr>
+                          <w:rFonts w:ascii="Roboto" w:hAnsi="Roboto"/>
+                          <w:lang w:val="en-US"/>
+                        </w:rPr>
+                        <w:t>summary</w:t>
+                      </w:r>
+                      <w:proofErr w:type="gramEnd"/>
+                      <w:r>
+                        <w:rPr>
+                          <w:rFonts w:ascii="Roboto" w:hAnsi="Roboto"/>
+                        </w:rPr>
+                        <w:t xml:space="preserve"> }}</w:t>
+                      </w:r>
+                    </w:p>
+                    <w:p>
+                      <w:pPr>
+                        <w:spacing w:line="240" w:lineRule="auto"/>
+                        <w:ind w:firstLine="709"/>
+                        <w:jc w:val="center"/>
+                        <w:rPr>
+                          <w:rFonts w:ascii="Roboto Medium" w:hAnsi="Roboto Medium" w:cs="Calibri"/>
+                          <w:color w:val="C00000"/>
+                          <w:sz w:val="24"/>
+                          <w:szCs w:val="24"/>
+                        </w:rPr>
+                      </w:pPr>
                     </w:p>
                     <w:p>
                       <w:pPr>
@@ -1477,213 +1419,11 @@
                     <w:p>
                       <w:pPr>
                         <w:spacing w:line="240" w:lineRule="auto"/>
-                        <w:ind w:firstLine="709"/>
                         <w:jc w:val="both"/>
                         <w:rPr>
                           <w:rFonts w:ascii="Roboto" w:hAnsi="Roboto"/>
                         </w:rPr>
                       </w:pPr>
-                    </w:p>
-                    <w:p>
-                      <w:pPr>
-                        <w:spacing w:line="240" w:lineRule="auto"/>
-                        <w:ind w:firstLine="709"/>
-                        <w:jc w:val="both"/>
-                        <w:rPr>
-                          <w:rFonts w:ascii="Roboto" w:hAnsi="Roboto"/>
-                          <w:lang w:val="en-US"/>
-                        </w:rPr>
-                      </w:pPr>
-                    </w:p>
-                    <w:p>
-                      <w:pPr>
-                        <w:spacing w:line="240" w:lineRule="auto"/>
-                        <w:ind w:firstLine="709"/>
-                        <w:jc w:val="both"/>
-                        <w:rPr>
-                          <w:rFonts w:ascii="Roboto" w:hAnsi="Roboto"/>
-                          <w:lang w:val="en-US"/>
-                        </w:rPr>
-                      </w:pPr>
-                      <w:proofErr w:type="gramStart"/>
-                      <w:r>
-                        <w:rPr>
-                          <w:rFonts w:ascii="Roboto" w:hAnsi="Roboto"/>
-                          <w:lang w:val="en-US"/>
-                        </w:rPr>
-                        <w:t xml:space="preserve">{{ </w:t>
-                      </w:r>
-                      <w:proofErr w:type="spellStart"/>
-                      <w:r>
-                        <w:rPr>
-                          <w:rFonts w:ascii="Roboto" w:hAnsi="Roboto"/>
-                          <w:lang w:val="en-US"/>
-                        </w:rPr>
-                        <w:t>extra</w:t>
-                      </w:r>
-                      <w:proofErr w:type="gramEnd"/>
-                      <w:r>
-                        <w:rPr>
-                          <w:rFonts w:ascii="Roboto" w:hAnsi="Roboto"/>
-                          <w:lang w:val="en-US"/>
-                        </w:rPr>
-                        <w:t>_data</w:t>
-                      </w:r>
-                      <w:proofErr w:type="spellEnd"/>
-                      <w:r>
-                        <w:rPr>
-                          <w:rFonts w:ascii="Roboto" w:hAnsi="Roboto"/>
-                          <w:lang w:val="en-US"/>
-                        </w:rPr>
-                        <w:t xml:space="preserve"> }}</w:t>
-                      </w:r>
-                    </w:p>
-                    <w:p>
-                      <w:pPr>
-                        <w:spacing w:line="240" w:lineRule="auto"/>
-                        <w:ind w:firstLine="709"/>
-                        <w:jc w:val="both"/>
-                        <w:rPr>
-                          <w:rFonts w:ascii="Roboto" w:hAnsi="Roboto"/>
-                          <w:lang w:val="en-US"/>
-                        </w:rPr>
-                      </w:pPr>
-                    </w:p>
-                    <w:p>
-                      <w:pPr>
-                        <w:spacing w:line="240" w:lineRule="auto"/>
-                        <w:ind w:firstLine="709"/>
-                        <w:jc w:val="both"/>
-                        <w:rPr>
-                          <w:rFonts w:ascii="Roboto" w:hAnsi="Roboto"/>
-                          <w:b/>
-                          <w:bCs/>
-                        </w:rPr>
-                      </w:pPr>
-                      <w:r>
-                        <w:rPr>
-                          <w:rFonts w:ascii="Roboto" w:hAnsi="Roboto"/>
-                          <w:b/>
-                          <w:bCs/>
-                        </w:rPr>
-                        <w:t xml:space="preserve">Меры поддержки: </w:t>
-                      </w:r>
-                    </w:p>
-                    <w:p>
-                      <w:pPr>
-                        <w:spacing w:line="240" w:lineRule="auto"/>
-                        <w:ind w:firstLine="709"/>
-                        <w:jc w:val="both"/>
-                        <w:rPr>
-                          <w:rFonts w:ascii="Roboto" w:hAnsi="Roboto"/>
-                        </w:rPr>
-                      </w:pPr>
-                      <w:proofErr w:type="gramStart"/>
-                      <w:r>
-                        <w:rPr>
-                          <w:rFonts w:ascii="Roboto" w:hAnsi="Roboto"/>
-                          <w:lang w:val="en-US"/>
-                        </w:rPr>
-                        <w:t>{{ support</w:t>
-                      </w:r>
-                      <w:proofErr w:type="gramEnd"/>
-                      <w:r>
-                        <w:rPr>
-                          <w:rFonts w:ascii="Roboto" w:hAnsi="Roboto"/>
-                          <w:lang w:val="en-US"/>
-                        </w:rPr>
-                        <w:t xml:space="preserve"> }}</w:t>
-                      </w:r>
-                    </w:p>
-                    <w:p>
-                      <w:pPr>
-                        <w:spacing w:line="240" w:lineRule="auto"/>
-                        <w:ind w:firstLine="709"/>
-                        <w:jc w:val="both"/>
-                        <w:rPr>
-                          <w:rFonts w:ascii="Roboto" w:hAnsi="Roboto"/>
-                        </w:rPr>
-                      </w:pPr>
-                    </w:p>
-                    <w:p>
-                      <w:pPr>
-                        <w:spacing w:line="240" w:lineRule="auto"/>
-                        <w:ind w:firstLine="709"/>
-                        <w:jc w:val="both"/>
-                        <w:rPr>
-                          <w:rFonts w:ascii="Roboto" w:hAnsi="Roboto"/>
-                          <w:b/>
-                          <w:bCs/>
-                        </w:rPr>
-                      </w:pPr>
-                      <w:r>
-                        <w:rPr>
-                          <w:rFonts w:ascii="Roboto" w:hAnsi="Roboto"/>
-                          <w:b/>
-                          <w:bCs/>
-                        </w:rPr>
-                        <w:t>Дополнительная</w:t>
-                      </w:r>
-                      <w:r>
-                        <w:rPr>
-                          <w:rFonts w:ascii="Roboto" w:hAnsi="Roboto"/>
-                          <w:b/>
-                          <w:bCs/>
-                          <w:lang w:val="en-US"/>
-                        </w:rPr>
-                        <w:t xml:space="preserve"> </w:t>
-                      </w:r>
-                      <w:r>
-                        <w:rPr>
-                          <w:rFonts w:ascii="Roboto" w:hAnsi="Roboto"/>
-                          <w:b/>
-                          <w:bCs/>
-                        </w:rPr>
-                        <w:t>информация:</w:t>
-                      </w:r>
-                    </w:p>
-                    <w:p>
-                      <w:pPr>
-                        <w:spacing w:line="240" w:lineRule="auto"/>
-                        <w:ind w:firstLine="709"/>
-                        <w:jc w:val="both"/>
-                        <w:rPr>
-                          <w:rFonts w:ascii="Roboto" w:hAnsi="Roboto"/>
-                          <w:lang w:val="en-US"/>
-                        </w:rPr>
-                      </w:pPr>
-                      <w:proofErr w:type="gramStart"/>
-                      <w:r>
-                        <w:rPr>
-                          <w:rFonts w:ascii="Roboto" w:hAnsi="Roboto"/>
-                          <w:lang w:val="en-US"/>
-                        </w:rPr>
-                        <w:t xml:space="preserve">{{ </w:t>
-                      </w:r>
-                      <w:proofErr w:type="spellStart"/>
-                      <w:r>
-                        <w:rPr>
-                          <w:rFonts w:ascii="Roboto" w:hAnsi="Roboto"/>
-                          <w:lang w:val="en-US"/>
-                        </w:rPr>
-                        <w:t>additional</w:t>
-                      </w:r>
-                      <w:proofErr w:type="gramEnd"/>
-                      <w:r>
-                        <w:rPr>
-                          <w:rFonts w:ascii="Roboto" w:hAnsi="Roboto"/>
-                          <w:lang w:val="en-US"/>
-                        </w:rPr>
-                        <w:t>_info</w:t>
-                      </w:r>
-                      <w:proofErr w:type="spellEnd"/>
-                      <w:r>
-                        <w:rPr>
-                          <w:rFonts w:ascii="Roboto" w:hAnsi="Roboto"/>
-                          <w:lang w:val="en-US"/>
-                        </w:rPr>
-                        <w:t xml:space="preserve"> }}</w:t>
-                      </w:r>
                     </w:p>
                     <w:p>
                       <w:pPr>
@@ -1750,7 +1490,12 @@
       </w:r>
     </w:p>
     <w:sectPr>
-      <w:footerReference w:type="default" r:id="rId9"/>
+      <w:headerReference w:type="even" r:id="rId9"/>
+      <w:headerReference w:type="default" r:id="rId10"/>
+      <w:footerReference w:type="even" r:id="rId11"/>
+      <w:footerReference w:type="default" r:id="rId12"/>
+      <w:headerReference w:type="first" r:id="rId13"/>
+      <w:footerReference w:type="first" r:id="rId14"/>
       <w:pgSz w:w="11906" w:h="16838"/>
       <w:pgMar w:top="0" w:right="0" w:bottom="0" w:left="0" w:header="0" w:footer="0" w:gutter="0"/>
       <w:cols w:space="708"/>
@@ -1761,7 +1506,7 @@
 </file>
 
 <file path=word/endnotes.xml><?xml version="1.0" encoding="utf-8"?>
-<w:endnotes xmlns:wpc="http://schemas.microsoft.com/office/word/2010/wordprocessingCanvas" xmlns:cx="http://schemas.microsoft.com/office/drawing/2014/chartex" xmlns:cx1="http://schemas.microsoft.com/office/drawing/2015/9/8/chartex" xmlns:cx2="http://schemas.microsoft.com/office/drawing/2015/10/21/chartex" xmlns:cx3="http://schemas.microsoft.com/office/drawing/2016/5/9/chartex" xmlns:cx4="http://schemas.microsoft.com/office/drawing/2016/5/10/chartex" xmlns:cx5="http://schemas.microsoft.com/office/drawing/2016/5/11/chartex" xmlns:cx6="http://schemas.microsoft.com/office/drawing/2016/5/12/chartex" xmlns:cx7="http://schemas.microsoft.com/office/drawing/2016/5/13/chartex" xmlns:cx8="http://schemas.microsoft.com/office/drawing/2016/5/14/chartex" xmlns:mc="http://schemas.openxmlformats.org/markup-compatibility/2006" xmlns:aink="http://schemas.microsoft.com/office/drawing/2016/ink" xmlns:am3d="http://schemas.microsoft.com/office/drawing/2017/model3d" xmlns:o="urn:schemas-microsoft-com:office:office" xmlns:oel="http://schemas.microsoft.com/office/2019/extlst" xmlns:r="http://schemas.openxmlformats.org/officeDocument/2006/relationships" xmlns:m="http://schemas.openxmlformats.org/officeDocument/2006/math" xmlns:v="urn:schemas-microsoft-com:vml" xmlns:wp14="http://schemas.microsoft.com/office/word/2010/wordprocessingDrawing" xmlns:wp="http://schemas.openxmlformats.org/drawingml/2006/wordprocessingDrawing" xmlns:w10="urn:schemas-microsoft-com:office:word" xmlns:w="http://schemas.openxmlformats.org/wordprocessingml/2006/main" xmlns:w14="http://schemas.microsoft.com/office/word/2010/wordml" xmlns:w15="http://schemas.microsoft.com/office/word/2012/wordml" xmlns:w16cex="http://schemas.microsoft.com/office/word/2018/wordml/cex" xmlns:w16cid="http://schemas.microsoft.com/office/word/2016/wordml/cid" xmlns:w16="http://schemas.microsoft.com/office/word/2018/wordml" xmlns:w16du="http://schemas.microsoft.com/office/word/2023/wordml/word16du" xmlns:w16sdtdh="http://schemas.microsoft.com/office/word/2020/wordml/sdtdatahash" xmlns:w16se="http://schemas.microsoft.com/office/word/2015/wordml/symex" xmlns:wpg="http://schemas.microsoft.com/office/word/2010/wordprocessingGroup" xmlns:wpi="http://schemas.microsoft.com/office/word/2010/wordprocessingInk" xmlns:wne="http://schemas.microsoft.com/office/word/2006/wordml" xmlns:wps="http://schemas.microsoft.com/office/word/2010/wordprocessingShape" mc:Ignorable="w14 w15 w16se w16cid w16 w16cex w16sdtdh w16du wp14">
+<w:endnotes xmlns:wpc="http://schemas.microsoft.com/office/word/2010/wordprocessingCanvas" xmlns:cx="http://schemas.microsoft.com/office/drawing/2014/chartex" xmlns:cx1="http://schemas.microsoft.com/office/drawing/2015/9/8/chartex" xmlns:cx2="http://schemas.microsoft.com/office/drawing/2015/10/21/chartex" xmlns:cx3="http://schemas.microsoft.com/office/drawing/2016/5/9/chartex" xmlns:cx4="http://schemas.microsoft.com/office/drawing/2016/5/10/chartex" xmlns:cx5="http://schemas.microsoft.com/office/drawing/2016/5/11/chartex" xmlns:cx6="http://schemas.microsoft.com/office/drawing/2016/5/12/chartex" xmlns:cx7="http://schemas.microsoft.com/office/drawing/2016/5/13/chartex" xmlns:cx8="http://schemas.microsoft.com/office/drawing/2016/5/14/chartex" xmlns:mc="http://schemas.openxmlformats.org/markup-compatibility/2006" xmlns:aink="http://schemas.microsoft.com/office/drawing/2016/ink" xmlns:am3d="http://schemas.microsoft.com/office/drawing/2017/model3d" xmlns:o="urn:schemas-microsoft-com:office:office" xmlns:oel="http://schemas.microsoft.com/office/2019/extlst" xmlns:r="http://schemas.openxmlformats.org/officeDocument/2006/relationships" xmlns:m="http://schemas.openxmlformats.org/officeDocument/2006/math" xmlns:v="urn:schemas-microsoft-com:vml" xmlns:wp14="http://schemas.microsoft.com/office/word/2010/wordprocessingDrawing" xmlns:wp="http://schemas.openxmlformats.org/drawingml/2006/wordprocessingDrawing" xmlns:w10="urn:schemas-microsoft-com:office:word" xmlns:w="http://schemas.openxmlformats.org/wordprocessingml/2006/main" xmlns:w14="http://schemas.microsoft.com/office/word/2010/wordml" xmlns:w15="http://schemas.microsoft.com/office/word/2012/wordml" xmlns:w16cex="http://schemas.microsoft.com/office/word/2018/wordml/cex" xmlns:w16cid="http://schemas.microsoft.com/office/word/2016/wordml/cid" xmlns:w16="http://schemas.microsoft.com/office/word/2018/wordml" xmlns:w16sdtdh="http://schemas.microsoft.com/office/word/2020/wordml/sdtdatahash" xmlns:w16se="http://schemas.microsoft.com/office/word/2015/wordml/symex" xmlns:wpg="http://schemas.microsoft.com/office/word/2010/wordprocessingGroup" xmlns:wpi="http://schemas.microsoft.com/office/word/2010/wordprocessingInk" xmlns:wne="http://schemas.microsoft.com/office/word/2006/wordml" xmlns:wps="http://schemas.microsoft.com/office/word/2010/wordprocessingShape" mc:Ignorable="w14 w15 w16se w16cid w16 w16cex w16sdtdh wp14">
   <w:endnote w:type="separator" w:id="-1">
     <w:p>
       <w:pPr>
@@ -1786,7 +1531,27 @@
 </file>
 
 <file path=word/footer1.xml><?xml version="1.0" encoding="utf-8"?>
-<w:ftr xmlns:wpc="http://schemas.microsoft.com/office/word/2010/wordprocessingCanvas" xmlns:cx="http://schemas.microsoft.com/office/drawing/2014/chartex" xmlns:cx1="http://schemas.microsoft.com/office/drawing/2015/9/8/chartex" xmlns:cx2="http://schemas.microsoft.com/office/drawing/2015/10/21/chartex" xmlns:cx3="http://schemas.microsoft.com/office/drawing/2016/5/9/chartex" xmlns:cx4="http://schemas.microsoft.com/office/drawing/2016/5/10/chartex" xmlns:cx5="http://schemas.microsoft.com/office/drawing/2016/5/11/chartex" xmlns:cx6="http://schemas.microsoft.com/office/drawing/2016/5/12/chartex" xmlns:cx7="http://schemas.microsoft.com/office/drawing/2016/5/13/chartex" xmlns:cx8="http://schemas.microsoft.com/office/drawing/2016/5/14/chartex" xmlns:mc="http://schemas.openxmlformats.org/markup-compatibility/2006" xmlns:aink="http://schemas.microsoft.com/office/drawing/2016/ink" xmlns:am3d="http://schemas.microsoft.com/office/drawing/2017/model3d" xmlns:o="urn:schemas-microsoft-com:office:office" xmlns:oel="http://schemas.microsoft.com/office/2019/extlst" xmlns:r="http://schemas.openxmlformats.org/officeDocument/2006/relationships" xmlns:m="http://schemas.openxmlformats.org/officeDocument/2006/math" xmlns:v="urn:schemas-microsoft-com:vml" xmlns:wp14="http://schemas.microsoft.com/office/word/2010/wordprocessingDrawing" xmlns:wp="http://schemas.openxmlformats.org/drawingml/2006/wordprocessingDrawing" xmlns:w10="urn:schemas-microsoft-com:office:word" xmlns:w="http://schemas.openxmlformats.org/wordprocessingml/2006/main" xmlns:w14="http://schemas.microsoft.com/office/word/2010/wordml" xmlns:w15="http://schemas.microsoft.com/office/word/2012/wordml" xmlns:w16cex="http://schemas.microsoft.com/office/word/2018/wordml/cex" xmlns:w16cid="http://schemas.microsoft.com/office/word/2016/wordml/cid" xmlns:w16="http://schemas.microsoft.com/office/word/2018/wordml" xmlns:w16du="http://schemas.microsoft.com/office/word/2023/wordml/word16du" xmlns:w16sdtdh="http://schemas.microsoft.com/office/word/2020/wordml/sdtdatahash" xmlns:w16se="http://schemas.microsoft.com/office/word/2015/wordml/symex" xmlns:wpg="http://schemas.microsoft.com/office/word/2010/wordprocessingGroup" xmlns:wpi="http://schemas.microsoft.com/office/word/2010/wordprocessingInk" xmlns:wne="http://schemas.microsoft.com/office/word/2006/wordml" xmlns:wps="http://schemas.microsoft.com/office/word/2010/wordprocessingShape" mc:Ignorable="w14 w15 w16se w16cid w16 w16cex w16sdtdh w16du wp14">
+<w:ftr xmlns:wpc="http://schemas.microsoft.com/office/word/2010/wordprocessingCanvas" xmlns:cx="http://schemas.microsoft.com/office/drawing/2014/chartex" xmlns:cx1="http://schemas.microsoft.com/office/drawing/2015/9/8/chartex" xmlns:cx2="http://schemas.microsoft.com/office/drawing/2015/10/21/chartex" xmlns:cx3="http://schemas.microsoft.com/office/drawing/2016/5/9/chartex" xmlns:cx4="http://schemas.microsoft.com/office/drawing/2016/5/10/chartex" xmlns:cx5="http://schemas.microsoft.com/office/drawing/2016/5/11/chartex" xmlns:cx6="http://schemas.microsoft.com/office/drawing/2016/5/12/chartex" xmlns:cx7="http://schemas.microsoft.com/office/drawing/2016/5/13/chartex" xmlns:cx8="http://schemas.microsoft.com/office/drawing/2016/5/14/chartex" xmlns:mc="http://schemas.openxmlformats.org/markup-compatibility/2006" xmlns:aink="http://schemas.microsoft.com/office/drawing/2016/ink" xmlns:am3d="http://schemas.microsoft.com/office/drawing/2017/model3d" xmlns:o="urn:schemas-microsoft-com:office:office" xmlns:oel="http://schemas.microsoft.com/office/2019/extlst" xmlns:r="http://schemas.openxmlformats.org/officeDocument/2006/relationships" xmlns:m="http://schemas.openxmlformats.org/officeDocument/2006/math" xmlns:v="urn:schemas-microsoft-com:vml" xmlns:wp14="http://schemas.microsoft.com/office/word/2010/wordprocessingDrawing" xmlns:wp="http://schemas.openxmlformats.org/drawingml/2006/wordprocessingDrawing" xmlns:w10="urn:schemas-microsoft-com:office:word" xmlns:w="http://schemas.openxmlformats.org/wordprocessingml/2006/main" xmlns:w14="http://schemas.microsoft.com/office/word/2010/wordml" xmlns:w15="http://schemas.microsoft.com/office/word/2012/wordml" xmlns:w16cex="http://schemas.microsoft.com/office/word/2018/wordml/cex" xmlns:w16cid="http://schemas.microsoft.com/office/word/2016/wordml/cid" xmlns:w16="http://schemas.microsoft.com/office/word/2018/wordml" xmlns:w16sdtdh="http://schemas.microsoft.com/office/word/2020/wordml/sdtdatahash" xmlns:w16se="http://schemas.microsoft.com/office/word/2015/wordml/symex" xmlns:wpg="http://schemas.microsoft.com/office/word/2010/wordprocessingGroup" xmlns:wpi="http://schemas.microsoft.com/office/word/2010/wordprocessingInk" xmlns:wne="http://schemas.microsoft.com/office/word/2006/wordml" xmlns:wps="http://schemas.microsoft.com/office/word/2010/wordprocessingShape" mc:Ignorable="w14 w15 w16se w16cid w16 w16cex w16sdtdh wp14">
+  <w:p>
+    <w:pPr>
+      <w:pStyle w:val="a8"/>
+    </w:pPr>
+  </w:p>
+</w:ftr>
+</file>
+
+<file path=word/footer2.xml><?xml version="1.0" encoding="utf-8"?>
+<w:ftr xmlns:wpc="http://schemas.microsoft.com/office/word/2010/wordprocessingCanvas" xmlns:cx="http://schemas.microsoft.com/office/drawing/2014/chartex" xmlns:cx1="http://schemas.microsoft.com/office/drawing/2015/9/8/chartex" xmlns:cx2="http://schemas.microsoft.com/office/drawing/2015/10/21/chartex" xmlns:cx3="http://schemas.microsoft.com/office/drawing/2016/5/9/chartex" xmlns:cx4="http://schemas.microsoft.com/office/drawing/2016/5/10/chartex" xmlns:cx5="http://schemas.microsoft.com/office/drawing/2016/5/11/chartex" xmlns:cx6="http://schemas.microsoft.com/office/drawing/2016/5/12/chartex" xmlns:cx7="http://schemas.microsoft.com/office/drawing/2016/5/13/chartex" xmlns:cx8="http://schemas.microsoft.com/office/drawing/2016/5/14/chartex" xmlns:mc="http://schemas.openxmlformats.org/markup-compatibility/2006" xmlns:aink="http://schemas.microsoft.com/office/drawing/2016/ink" xmlns:am3d="http://schemas.microsoft.com/office/drawing/2017/model3d" xmlns:o="urn:schemas-microsoft-com:office:office" xmlns:oel="http://schemas.microsoft.com/office/2019/extlst" xmlns:r="http://schemas.openxmlformats.org/officeDocument/2006/relationships" xmlns:m="http://schemas.openxmlformats.org/officeDocument/2006/math" xmlns:v="urn:schemas-microsoft-com:vml" xmlns:wp14="http://schemas.microsoft.com/office/word/2010/wordprocessingDrawing" xmlns:wp="http://schemas.openxmlformats.org/drawingml/2006/wordprocessingDrawing" xmlns:w10="urn:schemas-microsoft-com:office:word" xmlns:w="http://schemas.openxmlformats.org/wordprocessingml/2006/main" xmlns:w14="http://schemas.microsoft.com/office/word/2010/wordml" xmlns:w15="http://schemas.microsoft.com/office/word/2012/wordml" xmlns:w16cex="http://schemas.microsoft.com/office/word/2018/wordml/cex" xmlns:w16cid="http://schemas.microsoft.com/office/word/2016/wordml/cid" xmlns:w16="http://schemas.microsoft.com/office/word/2018/wordml" xmlns:w16sdtdh="http://schemas.microsoft.com/office/word/2020/wordml/sdtdatahash" xmlns:w16se="http://schemas.microsoft.com/office/word/2015/wordml/symex" xmlns:wpg="http://schemas.microsoft.com/office/word/2010/wordprocessingGroup" xmlns:wpi="http://schemas.microsoft.com/office/word/2010/wordprocessingInk" xmlns:wne="http://schemas.microsoft.com/office/word/2006/wordml" xmlns:wps="http://schemas.microsoft.com/office/word/2010/wordprocessingShape" mc:Ignorable="w14 w15 w16se w16cid w16 w16cex w16sdtdh wp14">
+  <w:p>
+    <w:pPr>
+      <w:pStyle w:val="a8"/>
+    </w:pPr>
+  </w:p>
+</w:ftr>
+</file>
+
+<file path=word/footer3.xml><?xml version="1.0" encoding="utf-8"?>
+<w:ftr xmlns:wpc="http://schemas.microsoft.com/office/word/2010/wordprocessingCanvas" xmlns:cx="http://schemas.microsoft.com/office/drawing/2014/chartex" xmlns:cx1="http://schemas.microsoft.com/office/drawing/2015/9/8/chartex" xmlns:cx2="http://schemas.microsoft.com/office/drawing/2015/10/21/chartex" xmlns:cx3="http://schemas.microsoft.com/office/drawing/2016/5/9/chartex" xmlns:cx4="http://schemas.microsoft.com/office/drawing/2016/5/10/chartex" xmlns:cx5="http://schemas.microsoft.com/office/drawing/2016/5/11/chartex" xmlns:cx6="http://schemas.microsoft.com/office/drawing/2016/5/12/chartex" xmlns:cx7="http://schemas.microsoft.com/office/drawing/2016/5/13/chartex" xmlns:cx8="http://schemas.microsoft.com/office/drawing/2016/5/14/chartex" xmlns:mc="http://schemas.openxmlformats.org/markup-compatibility/2006" xmlns:aink="http://schemas.microsoft.com/office/drawing/2016/ink" xmlns:am3d="http://schemas.microsoft.com/office/drawing/2017/model3d" xmlns:o="urn:schemas-microsoft-com:office:office" xmlns:oel="http://schemas.microsoft.com/office/2019/extlst" xmlns:r="http://schemas.openxmlformats.org/officeDocument/2006/relationships" xmlns:m="http://schemas.openxmlformats.org/officeDocument/2006/math" xmlns:v="urn:schemas-microsoft-com:vml" xmlns:wp14="http://schemas.microsoft.com/office/word/2010/wordprocessingDrawing" xmlns:wp="http://schemas.openxmlformats.org/drawingml/2006/wordprocessingDrawing" xmlns:w10="urn:schemas-microsoft-com:office:word" xmlns:w="http://schemas.openxmlformats.org/wordprocessingml/2006/main" xmlns:w14="http://schemas.microsoft.com/office/word/2010/wordml" xmlns:w15="http://schemas.microsoft.com/office/word/2012/wordml" xmlns:w16cex="http://schemas.microsoft.com/office/word/2018/wordml/cex" xmlns:w16cid="http://schemas.microsoft.com/office/word/2016/wordml/cid" xmlns:w16="http://schemas.microsoft.com/office/word/2018/wordml" xmlns:w16sdtdh="http://schemas.microsoft.com/office/word/2020/wordml/sdtdatahash" xmlns:w16se="http://schemas.microsoft.com/office/word/2015/wordml/symex" xmlns:wpg="http://schemas.microsoft.com/office/word/2010/wordprocessingGroup" xmlns:wpi="http://schemas.microsoft.com/office/word/2010/wordprocessingInk" xmlns:wne="http://schemas.microsoft.com/office/word/2006/wordml" xmlns:wps="http://schemas.microsoft.com/office/word/2010/wordprocessingShape" mc:Ignorable="w14 w15 w16se w16cid w16 w16cex w16sdtdh wp14">
   <w:p>
     <w:pPr>
       <w:pStyle w:val="a8"/>
@@ -1796,7 +1561,7 @@
 </file>
 
 <file path=word/footnotes.xml><?xml version="1.0" encoding="utf-8"?>
-<w:footnotes xmlns:wpc="http://schemas.microsoft.com/office/word/2010/wordprocessingCanvas" xmlns:cx="http://schemas.microsoft.com/office/drawing/2014/chartex" xmlns:cx1="http://schemas.microsoft.com/office/drawing/2015/9/8/chartex" xmlns:cx2="http://schemas.microsoft.com/office/drawing/2015/10/21/chartex" xmlns:cx3="http://schemas.microsoft.com/office/drawing/2016/5/9/chartex" xmlns:cx4="http://schemas.microsoft.com/office/drawing/2016/5/10/chartex" xmlns:cx5="http://schemas.microsoft.com/office/drawing/2016/5/11/chartex" xmlns:cx6="http://schemas.microsoft.com/office/drawing/2016/5/12/chartex" xmlns:cx7="http://schemas.microsoft.com/office/drawing/2016/5/13/chartex" xmlns:cx8="http://schemas.microsoft.com/office/drawing/2016/5/14/chartex" xmlns:mc="http://schemas.openxmlformats.org/markup-compatibility/2006" xmlns:aink="http://schemas.microsoft.com/office/drawing/2016/ink" xmlns:am3d="http://schemas.microsoft.com/office/drawing/2017/model3d" xmlns:o="urn:schemas-microsoft-com:office:office" xmlns:oel="http://schemas.microsoft.com/office/2019/extlst" xmlns:r="http://schemas.openxmlformats.org/officeDocument/2006/relationships" xmlns:m="http://schemas.openxmlformats.org/officeDocument/2006/math" xmlns:v="urn:schemas-microsoft-com:vml" xmlns:wp14="http://schemas.microsoft.com/office/word/2010/wordprocessingDrawing" xmlns:wp="http://schemas.openxmlformats.org/drawingml/2006/wordprocessingDrawing" xmlns:w10="urn:schemas-microsoft-com:office:word" xmlns:w="http://schemas.openxmlformats.org/wordprocessingml/2006/main" xmlns:w14="http://schemas.microsoft.com/office/word/2010/wordml" xmlns:w15="http://schemas.microsoft.com/office/word/2012/wordml" xmlns:w16cex="http://schemas.microsoft.com/office/word/2018/wordml/cex" xmlns:w16cid="http://schemas.microsoft.com/office/word/2016/wordml/cid" xmlns:w16="http://schemas.microsoft.com/office/word/2018/wordml" xmlns:w16du="http://schemas.microsoft.com/office/word/2023/wordml/word16du" xmlns:w16sdtdh="http://schemas.microsoft.com/office/word/2020/wordml/sdtdatahash" xmlns:w16se="http://schemas.microsoft.com/office/word/2015/wordml/symex" xmlns:wpg="http://schemas.microsoft.com/office/word/2010/wordprocessingGroup" xmlns:wpi="http://schemas.microsoft.com/office/word/2010/wordprocessingInk" xmlns:wne="http://schemas.microsoft.com/office/word/2006/wordml" xmlns:wps="http://schemas.microsoft.com/office/word/2010/wordprocessingShape" mc:Ignorable="w14 w15 w16se w16cid w16 w16cex w16sdtdh w16du wp14">
+<w:footnotes xmlns:wpc="http://schemas.microsoft.com/office/word/2010/wordprocessingCanvas" xmlns:cx="http://schemas.microsoft.com/office/drawing/2014/chartex" xmlns:cx1="http://schemas.microsoft.com/office/drawing/2015/9/8/chartex" xmlns:cx2="http://schemas.microsoft.com/office/drawing/2015/10/21/chartex" xmlns:cx3="http://schemas.microsoft.com/office/drawing/2016/5/9/chartex" xmlns:cx4="http://schemas.microsoft.com/office/drawing/2016/5/10/chartex" xmlns:cx5="http://schemas.microsoft.com/office/drawing/2016/5/11/chartex" xmlns:cx6="http://schemas.microsoft.com/office/drawing/2016/5/12/chartex" xmlns:cx7="http://schemas.microsoft.com/office/drawing/2016/5/13/chartex" xmlns:cx8="http://schemas.microsoft.com/office/drawing/2016/5/14/chartex" xmlns:mc="http://schemas.openxmlformats.org/markup-compatibility/2006" xmlns:aink="http://schemas.microsoft.com/office/drawing/2016/ink" xmlns:am3d="http://schemas.microsoft.com/office/drawing/2017/model3d" xmlns:o="urn:schemas-microsoft-com:office:office" xmlns:oel="http://schemas.microsoft.com/office/2019/extlst" xmlns:r="http://schemas.openxmlformats.org/officeDocument/2006/relationships" xmlns:m="http://schemas.openxmlformats.org/officeDocument/2006/math" xmlns:v="urn:schemas-microsoft-com:vml" xmlns:wp14="http://schemas.microsoft.com/office/word/2010/wordprocessingDrawing" xmlns:wp="http://schemas.openxmlformats.org/drawingml/2006/wordprocessingDrawing" xmlns:w10="urn:schemas-microsoft-com:office:word" xmlns:w="http://schemas.openxmlformats.org/wordprocessingml/2006/main" xmlns:w14="http://schemas.microsoft.com/office/word/2010/wordml" xmlns:w15="http://schemas.microsoft.com/office/word/2012/wordml" xmlns:w16cex="http://schemas.microsoft.com/office/word/2018/wordml/cex" xmlns:w16cid="http://schemas.microsoft.com/office/word/2016/wordml/cid" xmlns:w16="http://schemas.microsoft.com/office/word/2018/wordml" xmlns:w16sdtdh="http://schemas.microsoft.com/office/word/2020/wordml/sdtdatahash" xmlns:w16se="http://schemas.microsoft.com/office/word/2015/wordml/symex" xmlns:wpg="http://schemas.microsoft.com/office/word/2010/wordprocessingGroup" xmlns:wpi="http://schemas.microsoft.com/office/word/2010/wordprocessingInk" xmlns:wne="http://schemas.microsoft.com/office/word/2006/wordml" xmlns:wps="http://schemas.microsoft.com/office/word/2010/wordprocessingShape" mc:Ignorable="w14 w15 w16se w16cid w16 w16cex w16sdtdh wp14">
   <w:footnote w:type="separator" w:id="-1">
     <w:p>
       <w:pPr>
@@ -1820,8 +1585,38 @@
 </w:footnotes>
 </file>
 
+<file path=word/header1.xml><?xml version="1.0" encoding="utf-8"?>
+<w:hdr xmlns:wpc="http://schemas.microsoft.com/office/word/2010/wordprocessingCanvas" xmlns:cx="http://schemas.microsoft.com/office/drawing/2014/chartex" xmlns:cx1="http://schemas.microsoft.com/office/drawing/2015/9/8/chartex" xmlns:cx2="http://schemas.microsoft.com/office/drawing/2015/10/21/chartex" xmlns:cx3="http://schemas.microsoft.com/office/drawing/2016/5/9/chartex" xmlns:cx4="http://schemas.microsoft.com/office/drawing/2016/5/10/chartex" xmlns:cx5="http://schemas.microsoft.com/office/drawing/2016/5/11/chartex" xmlns:cx6="http://schemas.microsoft.com/office/drawing/2016/5/12/chartex" xmlns:cx7="http://schemas.microsoft.com/office/drawing/2016/5/13/chartex" xmlns:cx8="http://schemas.microsoft.com/office/drawing/2016/5/14/chartex" xmlns:mc="http://schemas.openxmlformats.org/markup-compatibility/2006" xmlns:aink="http://schemas.microsoft.com/office/drawing/2016/ink" xmlns:am3d="http://schemas.microsoft.com/office/drawing/2017/model3d" xmlns:o="urn:schemas-microsoft-com:office:office" xmlns:oel="http://schemas.microsoft.com/office/2019/extlst" xmlns:r="http://schemas.openxmlformats.org/officeDocument/2006/relationships" xmlns:m="http://schemas.openxmlformats.org/officeDocument/2006/math" xmlns:v="urn:schemas-microsoft-com:vml" xmlns:wp14="http://schemas.microsoft.com/office/word/2010/wordprocessingDrawing" xmlns:wp="http://schemas.openxmlformats.org/drawingml/2006/wordprocessingDrawing" xmlns:w10="urn:schemas-microsoft-com:office:word" xmlns:w="http://schemas.openxmlformats.org/wordprocessingml/2006/main" xmlns:w14="http://schemas.microsoft.com/office/word/2010/wordml" xmlns:w15="http://schemas.microsoft.com/office/word/2012/wordml" xmlns:w16cex="http://schemas.microsoft.com/office/word/2018/wordml/cex" xmlns:w16cid="http://schemas.microsoft.com/office/word/2016/wordml/cid" xmlns:w16="http://schemas.microsoft.com/office/word/2018/wordml" xmlns:w16sdtdh="http://schemas.microsoft.com/office/word/2020/wordml/sdtdatahash" xmlns:w16se="http://schemas.microsoft.com/office/word/2015/wordml/symex" xmlns:wpg="http://schemas.microsoft.com/office/word/2010/wordprocessingGroup" xmlns:wpi="http://schemas.microsoft.com/office/word/2010/wordprocessingInk" xmlns:wne="http://schemas.microsoft.com/office/word/2006/wordml" xmlns:wps="http://schemas.microsoft.com/office/word/2010/wordprocessingShape" mc:Ignorable="w14 w15 w16se w16cid w16 w16cex w16sdtdh wp14">
+  <w:p>
+    <w:pPr>
+      <w:pStyle w:val="a6"/>
+    </w:pPr>
+  </w:p>
+</w:hdr>
+</file>
+
+<file path=word/header2.xml><?xml version="1.0" encoding="utf-8"?>
+<w:hdr xmlns:wpc="http://schemas.microsoft.com/office/word/2010/wordprocessingCanvas" xmlns:cx="http://schemas.microsoft.com/office/drawing/2014/chartex" xmlns:cx1="http://schemas.microsoft.com/office/drawing/2015/9/8/chartex" xmlns:cx2="http://schemas.microsoft.com/office/drawing/2015/10/21/chartex" xmlns:cx3="http://schemas.microsoft.com/office/drawing/2016/5/9/chartex" xmlns:cx4="http://schemas.microsoft.com/office/drawing/2016/5/10/chartex" xmlns:cx5="http://schemas.microsoft.com/office/drawing/2016/5/11/chartex" xmlns:cx6="http://schemas.microsoft.com/office/drawing/2016/5/12/chartex" xmlns:cx7="http://schemas.microsoft.com/office/drawing/2016/5/13/chartex" xmlns:cx8="http://schemas.microsoft.com/office/drawing/2016/5/14/chartex" xmlns:mc="http://schemas.openxmlformats.org/markup-compatibility/2006" xmlns:aink="http://schemas.microsoft.com/office/drawing/2016/ink" xmlns:am3d="http://schemas.microsoft.com/office/drawing/2017/model3d" xmlns:o="urn:schemas-microsoft-com:office:office" xmlns:oel="http://schemas.microsoft.com/office/2019/extlst" xmlns:r="http://schemas.openxmlformats.org/officeDocument/2006/relationships" xmlns:m="http://schemas.openxmlformats.org/officeDocument/2006/math" xmlns:v="urn:schemas-microsoft-com:vml" xmlns:wp14="http://schemas.microsoft.com/office/word/2010/wordprocessingDrawing" xmlns:wp="http://schemas.openxmlformats.org/drawingml/2006/wordprocessingDrawing" xmlns:w10="urn:schemas-microsoft-com:office:word" xmlns:w="http://schemas.openxmlformats.org/wordprocessingml/2006/main" xmlns:w14="http://schemas.microsoft.com/office/word/2010/wordml" xmlns:w15="http://schemas.microsoft.com/office/word/2012/wordml" xmlns:w16cex="http://schemas.microsoft.com/office/word/2018/wordml/cex" xmlns:w16cid="http://schemas.microsoft.com/office/word/2016/wordml/cid" xmlns:w16="http://schemas.microsoft.com/office/word/2018/wordml" xmlns:w16sdtdh="http://schemas.microsoft.com/office/word/2020/wordml/sdtdatahash" xmlns:w16se="http://schemas.microsoft.com/office/word/2015/wordml/symex" xmlns:wpg="http://schemas.microsoft.com/office/word/2010/wordprocessingGroup" xmlns:wpi="http://schemas.microsoft.com/office/word/2010/wordprocessingInk" xmlns:wne="http://schemas.microsoft.com/office/word/2006/wordml" xmlns:wps="http://schemas.microsoft.com/office/word/2010/wordprocessingShape" mc:Ignorable="w14 w15 w16se w16cid w16 w16cex w16sdtdh wp14">
+  <w:p>
+    <w:pPr>
+      <w:pStyle w:val="a6"/>
+    </w:pPr>
+  </w:p>
+</w:hdr>
+</file>
+
+<file path=word/header3.xml><?xml version="1.0" encoding="utf-8"?>
+<w:hdr xmlns:wpc="http://schemas.microsoft.com/office/word/2010/wordprocessingCanvas" xmlns:cx="http://schemas.microsoft.com/office/drawing/2014/chartex" xmlns:cx1="http://schemas.microsoft.com/office/drawing/2015/9/8/chartex" xmlns:cx2="http://schemas.microsoft.com/office/drawing/2015/10/21/chartex" xmlns:cx3="http://schemas.microsoft.com/office/drawing/2016/5/9/chartex" xmlns:cx4="http://schemas.microsoft.com/office/drawing/2016/5/10/chartex" xmlns:cx5="http://schemas.microsoft.com/office/drawing/2016/5/11/chartex" xmlns:cx6="http://schemas.microsoft.com/office/drawing/2016/5/12/chartex" xmlns:cx7="http://schemas.microsoft.com/office/drawing/2016/5/13/chartex" xmlns:cx8="http://schemas.microsoft.com/office/drawing/2016/5/14/chartex" xmlns:mc="http://schemas.openxmlformats.org/markup-compatibility/2006" xmlns:aink="http://schemas.microsoft.com/office/drawing/2016/ink" xmlns:am3d="http://schemas.microsoft.com/office/drawing/2017/model3d" xmlns:o="urn:schemas-microsoft-com:office:office" xmlns:oel="http://schemas.microsoft.com/office/2019/extlst" xmlns:r="http://schemas.openxmlformats.org/officeDocument/2006/relationships" xmlns:m="http://schemas.openxmlformats.org/officeDocument/2006/math" xmlns:v="urn:schemas-microsoft-com:vml" xmlns:wp14="http://schemas.microsoft.com/office/word/2010/wordprocessingDrawing" xmlns:wp="http://schemas.openxmlformats.org/drawingml/2006/wordprocessingDrawing" xmlns:w10="urn:schemas-microsoft-com:office:word" xmlns:w="http://schemas.openxmlformats.org/wordprocessingml/2006/main" xmlns:w14="http://schemas.microsoft.com/office/word/2010/wordml" xmlns:w15="http://schemas.microsoft.com/office/word/2012/wordml" xmlns:w16cex="http://schemas.microsoft.com/office/word/2018/wordml/cex" xmlns:w16cid="http://schemas.microsoft.com/office/word/2016/wordml/cid" xmlns:w16="http://schemas.microsoft.com/office/word/2018/wordml" xmlns:w16sdtdh="http://schemas.microsoft.com/office/word/2020/wordml/sdtdatahash" xmlns:w16se="http://schemas.microsoft.com/office/word/2015/wordml/symex" xmlns:wpg="http://schemas.microsoft.com/office/word/2010/wordprocessingGroup" xmlns:wpi="http://schemas.microsoft.com/office/word/2010/wordprocessingInk" xmlns:wne="http://schemas.microsoft.com/office/word/2006/wordml" xmlns:wps="http://schemas.microsoft.com/office/word/2010/wordprocessingShape" mc:Ignorable="w14 w15 w16se w16cid w16 w16cex w16sdtdh wp14">
+  <w:p>
+    <w:pPr>
+      <w:pStyle w:val="a6"/>
+    </w:pPr>
+  </w:p>
+</w:hdr>
+</file>
+
 <file path=word/numbering.xml><?xml version="1.0" encoding="utf-8"?>
-<w:numbering xmlns:wpc="http://schemas.microsoft.com/office/word/2010/wordprocessingCanvas" xmlns:cx="http://schemas.microsoft.com/office/drawing/2014/chartex" xmlns:cx1="http://schemas.microsoft.com/office/drawing/2015/9/8/chartex" xmlns:cx2="http://schemas.microsoft.com/office/drawing/2015/10/21/chartex" xmlns:cx3="http://schemas.microsoft.com/office/drawing/2016/5/9/chartex" xmlns:cx4="http://schemas.microsoft.com/office/drawing/2016/5/10/chartex" xmlns:cx5="http://schemas.microsoft.com/office/drawing/2016/5/11/chartex" xmlns:cx6="http://schemas.microsoft.com/office/drawing/2016/5/12/chartex" xmlns:cx7="http://schemas.microsoft.com/office/drawing/2016/5/13/chartex" xmlns:cx8="http://schemas.microsoft.com/office/drawing/2016/5/14/chartex" xmlns:mc="http://schemas.openxmlformats.org/markup-compatibility/2006" xmlns:aink="http://schemas.microsoft.com/office/drawing/2016/ink" xmlns:am3d="http://schemas.microsoft.com/office/drawing/2017/model3d" xmlns:o="urn:schemas-microsoft-com:office:office" xmlns:oel="http://schemas.microsoft.com/office/2019/extlst" xmlns:r="http://schemas.openxmlformats.org/officeDocument/2006/relationships" xmlns:m="http://schemas.openxmlformats.org/officeDocument/2006/math" xmlns:v="urn:schemas-microsoft-com:vml" xmlns:wp14="http://schemas.microsoft.com/office/word/2010/wordprocessingDrawing" xmlns:wp="http://schemas.openxmlformats.org/drawingml/2006/wordprocessingDrawing" xmlns:w10="urn:schemas-microsoft-com:office:word" xmlns:w="http://schemas.openxmlformats.org/wordprocessingml/2006/main" xmlns:w14="http://schemas.microsoft.com/office/word/2010/wordml" xmlns:w15="http://schemas.microsoft.com/office/word/2012/wordml" xmlns:w16cex="http://schemas.microsoft.com/office/word/2018/wordml/cex" xmlns:w16cid="http://schemas.microsoft.com/office/word/2016/wordml/cid" xmlns:w16="http://schemas.microsoft.com/office/word/2018/wordml" xmlns:w16du="http://schemas.microsoft.com/office/word/2023/wordml/word16du" xmlns:w16sdtdh="http://schemas.microsoft.com/office/word/2020/wordml/sdtdatahash" xmlns:w16se="http://schemas.microsoft.com/office/word/2015/wordml/symex" xmlns:wpg="http://schemas.microsoft.com/office/word/2010/wordprocessingGroup" xmlns:wpi="http://schemas.microsoft.com/office/word/2010/wordprocessingInk" xmlns:wne="http://schemas.microsoft.com/office/word/2006/wordml" xmlns:wps="http://schemas.microsoft.com/office/word/2010/wordprocessingShape" mc:Ignorable="w14 w15 w16se w16cid w16 w16cex w16sdtdh w16du wp14">
+<w:numbering xmlns:wpc="http://schemas.microsoft.com/office/word/2010/wordprocessingCanvas" xmlns:cx="http://schemas.microsoft.com/office/drawing/2014/chartex" xmlns:cx1="http://schemas.microsoft.com/office/drawing/2015/9/8/chartex" xmlns:cx2="http://schemas.microsoft.com/office/drawing/2015/10/21/chartex" xmlns:cx3="http://schemas.microsoft.com/office/drawing/2016/5/9/chartex" xmlns:cx4="http://schemas.microsoft.com/office/drawing/2016/5/10/chartex" xmlns:cx5="http://schemas.microsoft.com/office/drawing/2016/5/11/chartex" xmlns:cx6="http://schemas.microsoft.com/office/drawing/2016/5/12/chartex" xmlns:cx7="http://schemas.microsoft.com/office/drawing/2016/5/13/chartex" xmlns:cx8="http://schemas.microsoft.com/office/drawing/2016/5/14/chartex" xmlns:mc="http://schemas.openxmlformats.org/markup-compatibility/2006" xmlns:aink="http://schemas.microsoft.com/office/drawing/2016/ink" xmlns:am3d="http://schemas.microsoft.com/office/drawing/2017/model3d" xmlns:o="urn:schemas-microsoft-com:office:office" xmlns:oel="http://schemas.microsoft.com/office/2019/extlst" xmlns:r="http://schemas.openxmlformats.org/officeDocument/2006/relationships" xmlns:m="http://schemas.openxmlformats.org/officeDocument/2006/math" xmlns:v="urn:schemas-microsoft-com:vml" xmlns:wp14="http://schemas.microsoft.com/office/word/2010/wordprocessingDrawing" xmlns:wp="http://schemas.openxmlformats.org/drawingml/2006/wordprocessingDrawing" xmlns:w10="urn:schemas-microsoft-com:office:word" xmlns:w="http://schemas.openxmlformats.org/wordprocessingml/2006/main" xmlns:w14="http://schemas.microsoft.com/office/word/2010/wordml" xmlns:w15="http://schemas.microsoft.com/office/word/2012/wordml" xmlns:w16cex="http://schemas.microsoft.com/office/word/2018/wordml/cex" xmlns:w16cid="http://schemas.microsoft.com/office/word/2016/wordml/cid" xmlns:w16="http://schemas.microsoft.com/office/word/2018/wordml" xmlns:w16sdtdh="http://schemas.microsoft.com/office/word/2020/wordml/sdtdatahash" xmlns:w16se="http://schemas.microsoft.com/office/word/2015/wordml/symex" xmlns:wpg="http://schemas.microsoft.com/office/word/2010/wordprocessingGroup" xmlns:wpi="http://schemas.microsoft.com/office/word/2010/wordprocessingInk" xmlns:wne="http://schemas.microsoft.com/office/word/2006/wordml" xmlns:wps="http://schemas.microsoft.com/office/word/2010/wordprocessingShape" mc:Ignorable="w14 w15 w16se w16cid w16 w16cex w16sdtdh wp14">
   <w:abstractNum w:abstractNumId="0" w15:restartNumberingAfterBreak="0">
     <w:nsid w:val="68E15910"/>
     <w:multiLevelType w:val="hybridMultilevel"/>
@@ -1941,7 +1736,7 @@
 </file>
 
 <file path=word/styles.xml><?xml version="1.0" encoding="utf-8"?>
-<w:styles xmlns:mc="http://schemas.openxmlformats.org/markup-compatibility/2006" xmlns:r="http://schemas.openxmlformats.org/officeDocument/2006/relationships" xmlns:w="http://schemas.openxmlformats.org/wordprocessingml/2006/main" xmlns:w14="http://schemas.microsoft.com/office/word/2010/wordml" xmlns:w15="http://schemas.microsoft.com/office/word/2012/wordml" xmlns:w16cex="http://schemas.microsoft.com/office/word/2018/wordml/cex" xmlns:w16cid="http://schemas.microsoft.com/office/word/2016/wordml/cid" xmlns:w16="http://schemas.microsoft.com/office/word/2018/wordml" xmlns:w16du="http://schemas.microsoft.com/office/word/2023/wordml/word16du" xmlns:w16sdtdh="http://schemas.microsoft.com/office/word/2020/wordml/sdtdatahash" xmlns:w16se="http://schemas.microsoft.com/office/word/2015/wordml/symex" mc:Ignorable="w14 w15 w16se w16cid w16 w16cex w16sdtdh w16du">
+<w:styles xmlns:mc="http://schemas.openxmlformats.org/markup-compatibility/2006" xmlns:r="http://schemas.openxmlformats.org/officeDocument/2006/relationships" xmlns:w="http://schemas.openxmlformats.org/wordprocessingml/2006/main" xmlns:w14="http://schemas.microsoft.com/office/word/2010/wordml" xmlns:w15="http://schemas.microsoft.com/office/word/2012/wordml" xmlns:w16cex="http://schemas.microsoft.com/office/word/2018/wordml/cex" xmlns:w16cid="http://schemas.microsoft.com/office/word/2016/wordml/cid" xmlns:w16="http://schemas.microsoft.com/office/word/2018/wordml" xmlns:w16sdtdh="http://schemas.microsoft.com/office/word/2020/wordml/sdtdatahash" xmlns:w16se="http://schemas.microsoft.com/office/word/2015/wordml/symex" mc:Ignorable="w14 w15 w16se w16cid w16 w16cex w16sdtdh">
   <w:docDefaults>
     <w:rPrDefault>
       <w:rPr>
@@ -2338,7 +2133,7 @@
   <w:style w:type="paragraph" w:default="1" w:styleId="a">
     <w:name w:val="Normal"/>
     <w:qFormat/>
-    <w:rsid w:val="0054405B"/>
+    <w:rsid w:val="00C761DE"/>
   </w:style>
   <w:style w:type="character" w:default="1" w:styleId="a0">
     <w:name w:val="Default Paragraph Font"/>

</xml_diff>